<commit_message>
Learnt about layouts in flutter
</commit_message>
<xml_diff>
--- a/Notes Flutter/02 - Widgets and Layouts.docx
+++ b/Notes Flutter/02 - Widgets and Layouts.docx
@@ -187,7 +187,7 @@
           <v:shape id="_x0000_i1025" type="#_x0000_t75" style="width:451.5pt;height:199.5pt" o:ole="">
             <v:imagedata r:id="rId5" o:title=""/>
           </v:shape>
-          <o:OLEObject Type="Embed" ProgID="Word.OpenDocumentText.12" ShapeID="_x0000_i1025" DrawAspect="Content" ObjectID="_1731482921" r:id="rId6"/>
+          <o:OLEObject Type="Embed" ProgID="Word.OpenDocumentText.12" ShapeID="_x0000_i1025" DrawAspect="Content" ObjectID="_1731742824" r:id="rId6"/>
         </w:object>
       </w:r>
     </w:p>
@@ -209,7 +209,7 @@
           <v:shape id="_x0000_i1026" type="#_x0000_t75" style="width:451.5pt;height:279pt" o:ole="">
             <v:imagedata r:id="rId7" o:title=""/>
           </v:shape>
-          <o:OLEObject Type="Embed" ProgID="Word.OpenDocumentText.12" ShapeID="_x0000_i1026" DrawAspect="Content" ObjectID="_1731482922" r:id="rId8"/>
+          <o:OLEObject Type="Embed" ProgID="Word.OpenDocumentText.12" ShapeID="_x0000_i1026" DrawAspect="Content" ObjectID="_1731742825" r:id="rId8"/>
         </w:object>
       </w:r>
     </w:p>
@@ -231,7 +231,7 @@
           <v:shape id="_x0000_i1027" type="#_x0000_t75" style="width:451.5pt;height:71.5pt" o:ole="">
             <v:imagedata r:id="rId9" o:title=""/>
           </v:shape>
-          <o:OLEObject Type="Embed" ProgID="Word.OpenDocumentText.12" ShapeID="_x0000_i1027" DrawAspect="Content" ObjectID="_1731482923" r:id="rId10"/>
+          <o:OLEObject Type="Embed" ProgID="Word.OpenDocumentText.12" ShapeID="_x0000_i1027" DrawAspect="Content" ObjectID="_1731742826" r:id="rId10"/>
         </w:object>
       </w:r>
     </w:p>
@@ -738,10 +738,10 @@
           <w:lang w:val="en-US"/>
         </w:rPr>
         <w:object w:dxaOrig="9026" w:dyaOrig="570">
-          <v:shape id="_x0000_i1029" type="#_x0000_t75" style="width:451.5pt;height:28.5pt" o:ole="">
+          <v:shape id="_x0000_i1028" type="#_x0000_t75" style="width:451.5pt;height:28.5pt" o:ole="">
             <v:imagedata r:id="rId11" o:title=""/>
           </v:shape>
-          <o:OLEObject Type="Embed" ProgID="Word.OpenDocumentText.12" ShapeID="_x0000_i1029" DrawAspect="Content" ObjectID="_1731482924" r:id="rId12"/>
+          <o:OLEObject Type="Embed" ProgID="Word.OpenDocumentText.12" ShapeID="_x0000_i1028" DrawAspect="Content" ObjectID="_1731742827" r:id="rId12"/>
         </w:object>
       </w:r>
     </w:p>
@@ -760,10 +760,10 @@
           <w:lang w:val="en-US"/>
         </w:rPr>
         <w:object w:dxaOrig="9026" w:dyaOrig="3705">
-          <v:shape id="_x0000_i1028" type="#_x0000_t75" style="width:451.5pt;height:185.5pt" o:ole="">
+          <v:shape id="_x0000_i1029" type="#_x0000_t75" style="width:451.5pt;height:185.5pt" o:ole="">
             <v:imagedata r:id="rId13" o:title=""/>
           </v:shape>
-          <o:OLEObject Type="Embed" ProgID="Word.OpenDocumentText.12" ShapeID="_x0000_i1028" DrawAspect="Content" ObjectID="_1731482925" r:id="rId14"/>
+          <o:OLEObject Type="Embed" ProgID="Word.OpenDocumentText.12" ShapeID="_x0000_i1029" DrawAspect="Content" ObjectID="_1731742828" r:id="rId14"/>
         </w:object>
       </w:r>
     </w:p>
@@ -806,7 +806,7 @@
           <v:shape id="_x0000_i1030" type="#_x0000_t75" style="width:451.5pt;height:199.5pt" o:ole="">
             <v:imagedata r:id="rId15" o:title=""/>
           </v:shape>
-          <o:OLEObject Type="Embed" ProgID="Word.OpenDocumentText.12" ShapeID="_x0000_i1030" DrawAspect="Content" ObjectID="_1731482926" r:id="rId16"/>
+          <o:OLEObject Type="Embed" ProgID="Word.OpenDocumentText.12" ShapeID="_x0000_i1030" DrawAspect="Content" ObjectID="_1731742829" r:id="rId16"/>
         </w:object>
       </w:r>
     </w:p>
@@ -856,7 +856,7 @@
           <v:shape id="_x0000_i1031" type="#_x0000_t75" style="width:451.5pt;height:171pt" o:ole="">
             <v:imagedata r:id="rId17" o:title=""/>
           </v:shape>
-          <o:OLEObject Type="Embed" ProgID="Word.OpenDocumentText.12" ShapeID="_x0000_i1031" DrawAspect="Content" ObjectID="_1731482927" r:id="rId18"/>
+          <o:OLEObject Type="Embed" ProgID="Word.OpenDocumentText.12" ShapeID="_x0000_i1031" DrawAspect="Content" ObjectID="_1731742830" r:id="rId18"/>
         </w:object>
       </w:r>
     </w:p>
@@ -887,15 +887,280 @@
         <w:lastRenderedPageBreak/>
         <w:t>Layouts</w:t>
       </w:r>
-      <w:bookmarkStart w:id="7" w:name="_GoBack"/>
-      <w:bookmarkEnd w:id="7"/>
-    </w:p>
-    <w:p>
-      <w:pPr>
-        <w:rPr>
-          <w:lang w:val="en-US"/>
-        </w:rPr>
-      </w:pPr>
+    </w:p>
+    <w:p>
+      <w:pPr>
+        <w:rPr>
+          <w:sz w:val="24"/>
+          <w:lang w:val="en-US"/>
+        </w:rPr>
+      </w:pPr>
+      <w:r>
+        <w:rPr>
+          <w:sz w:val="24"/>
+          <w:lang w:val="en-US"/>
+        </w:rPr>
+        <w:t>Containers which have a s</w:t>
+      </w:r>
+      <w:r>
+        <w:rPr>
+          <w:sz w:val="24"/>
+          <w:lang w:val="en-US"/>
+        </w:rPr>
+        <w:t>et of rules applied to the children</w:t>
+      </w:r>
+    </w:p>
+    <w:p>
+      <w:pPr>
+        <w:pStyle w:val="Heading2"/>
+        <w:rPr>
+          <w:lang w:val="en-US"/>
+        </w:rPr>
+      </w:pPr>
+      <w:r>
+        <w:rPr>
+          <w:lang w:val="en-US"/>
+        </w:rPr>
+        <w:t>Single Child</w:t>
+      </w:r>
+    </w:p>
+    <w:p>
+      <w:pPr>
+        <w:rPr>
+          <w:lang w:val="en-US"/>
+        </w:rPr>
+      </w:pPr>
+      <w:r>
+        <w:rPr>
+          <w:lang w:val="en-US"/>
+        </w:rPr>
+        <w:t xml:space="preserve">They have a </w:t>
+      </w:r>
+      <w:r>
+        <w:rPr>
+          <w:lang w:val="en-US"/>
+        </w:rPr>
+        <w:t>child property to pass any element.</w:t>
+      </w:r>
+    </w:p>
+    <w:p>
+      <w:pPr>
+        <w:pStyle w:val="Heading3"/>
+        <w:rPr>
+          <w:lang w:val="en-US"/>
+        </w:rPr>
+      </w:pPr>
+      <w:r>
+        <w:rPr>
+          <w:lang w:val="en-US"/>
+        </w:rPr>
+        <w:t>Center</w:t>
+      </w:r>
+    </w:p>
+    <w:bookmarkStart w:id="7" w:name="_MON_1731739544"/>
+    <w:bookmarkEnd w:id="7"/>
+    <w:p>
+      <w:pPr>
+        <w:rPr>
+          <w:lang w:val="en-US"/>
+        </w:rPr>
+      </w:pPr>
+      <w:r>
+        <w:rPr>
+          <w:lang w:val="en-US"/>
+        </w:rPr>
+        <w:object w:dxaOrig="9026" w:dyaOrig="5865">
+          <v:shape id="_x0000_i1032" type="#_x0000_t75" style="width:5in;height:234pt" o:ole="">
+            <v:imagedata r:id="rId19" o:title=""/>
+          </v:shape>
+          <o:OLEObject Type="Embed" ProgID="Word.OpenDocumentText.12" ShapeID="_x0000_i1032" DrawAspect="Content" ObjectID="_1731742831" r:id="rId20"/>
+        </w:object>
+      </w:r>
+    </w:p>
+    <w:p>
+      <w:pPr>
+        <w:pStyle w:val="Heading2"/>
+        <w:rPr>
+          <w:lang w:val="en-US"/>
+        </w:rPr>
+      </w:pPr>
+      <w:r>
+        <w:rPr>
+          <w:lang w:val="en-US"/>
+        </w:rPr>
+        <w:t>Multiple Child</w:t>
+      </w:r>
+    </w:p>
+    <w:p>
+      <w:pPr>
+        <w:rPr>
+          <w:lang w:val="en-US"/>
+        </w:rPr>
+      </w:pPr>
+      <w:r>
+        <w:rPr>
+          <w:lang w:val="en-US"/>
+        </w:rPr>
+        <w:t>They have a children property to pass elements.</w:t>
+      </w:r>
+    </w:p>
+    <w:p>
+      <w:pPr>
+        <w:pStyle w:val="Heading3"/>
+        <w:rPr>
+          <w:lang w:val="en-US"/>
+        </w:rPr>
+      </w:pPr>
+      <w:r>
+        <w:rPr>
+          <w:lang w:val="en-US"/>
+        </w:rPr>
+        <w:t>Row</w:t>
+      </w:r>
+    </w:p>
+    <w:bookmarkStart w:id="8" w:name="_MON_1731739801"/>
+    <w:bookmarkEnd w:id="8"/>
+    <w:p>
+      <w:pPr>
+        <w:rPr>
+          <w:lang w:val="en-US"/>
+        </w:rPr>
+      </w:pPr>
+      <w:r>
+        <w:rPr>
+          <w:lang w:val="en-US"/>
+        </w:rPr>
+        <w:object w:dxaOrig="9026" w:dyaOrig="6555">
+          <v:shape id="_x0000_i1033" type="#_x0000_t75" style="width:358pt;height:260pt" o:ole="">
+            <v:imagedata r:id="rId21" o:title=""/>
+          </v:shape>
+          <o:OLEObject Type="Embed" ProgID="Word.OpenDocumentText.12" ShapeID="_x0000_i1033" DrawAspect="Content" ObjectID="_1731742832" r:id="rId22"/>
+        </w:object>
+      </w:r>
+    </w:p>
+    <w:p>
+      <w:pPr>
+        <w:pStyle w:val="Heading3"/>
+        <w:rPr>
+          <w:lang w:val="en-US"/>
+        </w:rPr>
+      </w:pPr>
+      <w:r>
+        <w:rPr>
+          <w:lang w:val="en-US"/>
+        </w:rPr>
+        <w:lastRenderedPageBreak/>
+        <w:t>Column</w:t>
+      </w:r>
+    </w:p>
+    <w:bookmarkStart w:id="9" w:name="_MON_1731739898"/>
+    <w:bookmarkEnd w:id="9"/>
+    <w:p>
+      <w:pPr>
+        <w:rPr>
+          <w:lang w:val="en-US"/>
+        </w:rPr>
+      </w:pPr>
+      <w:r>
+        <w:rPr>
+          <w:lang w:val="en-US"/>
+        </w:rPr>
+        <w:object w:dxaOrig="9026" w:dyaOrig="6555">
+          <v:shape id="_x0000_i1034" type="#_x0000_t75" style="width:359pt;height:261pt" o:ole="">
+            <v:imagedata r:id="rId23" o:title=""/>
+          </v:shape>
+          <o:OLEObject Type="Embed" ProgID="Word.OpenDocumentText.12" ShapeID="_x0000_i1034" DrawAspect="Content" ObjectID="_1731742833" r:id="rId24"/>
+        </w:object>
+      </w:r>
+    </w:p>
+    <w:p>
+      <w:pPr>
+        <w:rPr>
+          <w:sz w:val="24"/>
+          <w:lang w:val="en-US"/>
+        </w:rPr>
+      </w:pPr>
+    </w:p>
+    <w:p>
+      <w:pPr>
+        <w:pStyle w:val="Heading3"/>
+        <w:rPr>
+          <w:lang w:val="en-US"/>
+        </w:rPr>
+      </w:pPr>
+      <w:r>
+        <w:rPr>
+          <w:lang w:val="en-US"/>
+        </w:rPr>
+        <w:lastRenderedPageBreak/>
+        <w:t>Custom</w:t>
+      </w:r>
+      <w:r>
+        <w:rPr>
+          <w:lang w:val="en-US"/>
+        </w:rPr>
+        <w:t xml:space="preserve"> </w:t>
+      </w:r>
+      <w:r>
+        <w:rPr>
+          <w:lang w:val="en-US"/>
+        </w:rPr>
+        <w:t>Dynamic</w:t>
+      </w:r>
+      <w:r>
+        <w:rPr>
+          <w:lang w:val="en-US"/>
+        </w:rPr>
+        <w:t xml:space="preserve"> </w:t>
+      </w:r>
+      <w:bookmarkStart w:id="10" w:name="_GoBack"/>
+      <w:bookmarkEnd w:id="10"/>
+      <w:r>
+        <w:rPr>
+          <w:lang w:val="en-US"/>
+        </w:rPr>
+        <w:t>Layouts</w:t>
+      </w:r>
+    </w:p>
+    <w:bookmarkStart w:id="11" w:name="_MON_1731741805"/>
+    <w:bookmarkEnd w:id="11"/>
+    <w:p>
+      <w:pPr>
+        <w:rPr>
+          <w:lang w:val="en-US"/>
+        </w:rPr>
+      </w:pPr>
+      <w:r>
+        <w:rPr>
+          <w:lang w:val="en-US"/>
+        </w:rPr>
+        <w:object w:dxaOrig="9026" w:dyaOrig="11400">
+          <v:shape id="_x0000_i1035" type="#_x0000_t75" style="width:395.5pt;height:499pt" o:ole="">
+            <v:imagedata r:id="rId25" o:title=""/>
+          </v:shape>
+          <o:OLEObject Type="Embed" ProgID="Word.OpenDocumentText.12" ShapeID="_x0000_i1035" DrawAspect="Content" ObjectID="_1731742834" r:id="rId26"/>
+        </w:object>
+      </w:r>
+    </w:p>
+    <w:bookmarkStart w:id="12" w:name="_MON_1731742142"/>
+    <w:bookmarkEnd w:id="12"/>
+    <w:p>
+      <w:pPr>
+        <w:rPr>
+          <w:lang w:val="en-US"/>
+        </w:rPr>
+      </w:pPr>
+      <w:r>
+        <w:rPr>
+          <w:lang w:val="en-US"/>
+        </w:rPr>
+        <w:object w:dxaOrig="9026" w:dyaOrig="8835">
+          <v:shape id="_x0000_i1036" type="#_x0000_t75" style="width:309pt;height:302.5pt" o:ole="">
+            <v:imagedata r:id="rId27" o:title=""/>
+          </v:shape>
+          <o:OLEObject Type="Embed" ProgID="Word.OpenDocumentText.12" ShapeID="_x0000_i1036" DrawAspect="Content" ObjectID="_1731742835" r:id="rId28"/>
+        </w:object>
+      </w:r>
     </w:p>
     <w:p>
       <w:pPr>
@@ -1690,6 +1955,28 @@
       <w:szCs w:val="26"/>
     </w:rPr>
   </w:style>
+  <w:style w:type="paragraph" w:styleId="Heading3">
+    <w:name w:val="heading 3"/>
+    <w:basedOn w:val="Normal"/>
+    <w:next w:val="Normal"/>
+    <w:link w:val="Heading3Char"/>
+    <w:uiPriority w:val="9"/>
+    <w:unhideWhenUsed/>
+    <w:qFormat/>
+    <w:rsid w:val="00624191"/>
+    <w:pPr>
+      <w:keepNext/>
+      <w:keepLines/>
+      <w:spacing w:before="40" w:after="0"/>
+      <w:outlineLvl w:val="2"/>
+    </w:pPr>
+    <w:rPr>
+      <w:rFonts w:asciiTheme="majorHAnsi" w:eastAsiaTheme="majorEastAsia" w:hAnsiTheme="majorHAnsi" w:cstheme="majorBidi"/>
+      <w:color w:val="1F4D78" w:themeColor="accent1" w:themeShade="7F"/>
+      <w:sz w:val="24"/>
+      <w:szCs w:val="24"/>
+    </w:rPr>
+  </w:style>
   <w:style w:type="character" w:default="1" w:styleId="DefaultParagraphFont">
     <w:name w:val="Default Paragraph Font"/>
     <w:uiPriority w:val="1"/>
@@ -1786,6 +2073,19 @@
       <w:kern w:val="28"/>
       <w:sz w:val="56"/>
       <w:szCs w:val="56"/>
+    </w:rPr>
+  </w:style>
+  <w:style w:type="character" w:customStyle="1" w:styleId="Heading3Char">
+    <w:name w:val="Heading 3 Char"/>
+    <w:basedOn w:val="DefaultParagraphFont"/>
+    <w:link w:val="Heading3"/>
+    <w:uiPriority w:val="9"/>
+    <w:rsid w:val="00624191"/>
+    <w:rPr>
+      <w:rFonts w:asciiTheme="majorHAnsi" w:eastAsiaTheme="majorEastAsia" w:hAnsiTheme="majorHAnsi" w:cstheme="majorBidi"/>
+      <w:color w:val="1F4D78" w:themeColor="accent1" w:themeShade="7F"/>
+      <w:sz w:val="24"/>
+      <w:szCs w:val="24"/>
     </w:rPr>
   </w:style>
 </w:styles>

</xml_diff>

<commit_message>
practiced basic of flutter
</commit_message>
<xml_diff>
--- a/Notes Flutter/02 - Widgets and Layouts.docx
+++ b/Notes Flutter/02 - Widgets and Layouts.docx
@@ -187,7 +187,7 @@
           <v:shape id="_x0000_i1025" type="#_x0000_t75" style="width:451.5pt;height:199.5pt" o:ole="">
             <v:imagedata r:id="rId5" o:title=""/>
           </v:shape>
-          <o:OLEObject Type="Embed" ProgID="Word.OpenDocumentText.12" ShapeID="_x0000_i1025" DrawAspect="Content" ObjectID="_1731742824" r:id="rId6"/>
+          <o:OLEObject Type="Embed" ProgID="Word.OpenDocumentText.12" ShapeID="_x0000_i1025" DrawAspect="Content" ObjectID="_1732280487" r:id="rId6"/>
         </w:object>
       </w:r>
     </w:p>
@@ -209,7 +209,7 @@
           <v:shape id="_x0000_i1026" type="#_x0000_t75" style="width:451.5pt;height:279pt" o:ole="">
             <v:imagedata r:id="rId7" o:title=""/>
           </v:shape>
-          <o:OLEObject Type="Embed" ProgID="Word.OpenDocumentText.12" ShapeID="_x0000_i1026" DrawAspect="Content" ObjectID="_1731742825" r:id="rId8"/>
+          <o:OLEObject Type="Embed" ProgID="Word.OpenDocumentText.12" ShapeID="_x0000_i1026" DrawAspect="Content" ObjectID="_1732280488" r:id="rId8"/>
         </w:object>
       </w:r>
     </w:p>
@@ -231,7 +231,7 @@
           <v:shape id="_x0000_i1027" type="#_x0000_t75" style="width:451.5pt;height:71.5pt" o:ole="">
             <v:imagedata r:id="rId9" o:title=""/>
           </v:shape>
-          <o:OLEObject Type="Embed" ProgID="Word.OpenDocumentText.12" ShapeID="_x0000_i1027" DrawAspect="Content" ObjectID="_1731742826" r:id="rId10"/>
+          <o:OLEObject Type="Embed" ProgID="Word.OpenDocumentText.12" ShapeID="_x0000_i1027" DrawAspect="Content" ObjectID="_1732280489" r:id="rId10"/>
         </w:object>
       </w:r>
     </w:p>
@@ -610,15 +610,71 @@
         <w:rPr>
           <w:lang w:val="en-US"/>
         </w:rPr>
+        <w:t>Text Widget</w:t>
+      </w:r>
+    </w:p>
+    <w:p>
+      <w:pPr>
+        <w:rPr>
+          <w:lang w:val="en-US"/>
+        </w:rPr>
+      </w:pPr>
+    </w:p>
+    <w:bookmarkStart w:id="3" w:name="_MON_1732272876"/>
+    <w:bookmarkEnd w:id="3"/>
+    <w:p>
+      <w:pPr>
+        <w:rPr>
+          <w:lang w:val="en-US"/>
+        </w:rPr>
+      </w:pPr>
+      <w:r>
+        <w:rPr>
+          <w:lang w:val="en-US"/>
+        </w:rPr>
+        <w:object w:dxaOrig="9026" w:dyaOrig="5700">
+          <v:shape id="_x0000_i1036" type="#_x0000_t75" style="width:451.5pt;height:285pt" o:ole="">
+            <v:imagedata r:id="rId11" o:title=""/>
+          </v:shape>
+          <o:OLEObject Type="Embed" ProgID="Word.OpenDocumentText.12" ShapeID="_x0000_i1036" DrawAspect="Content" ObjectID="_1732280490" r:id="rId12"/>
+        </w:object>
+      </w:r>
+    </w:p>
+    <w:p>
+      <w:pPr>
+        <w:rPr>
+          <w:sz w:val="24"/>
+          <w:lang w:val="en-US"/>
+        </w:rPr>
+      </w:pPr>
+    </w:p>
+    <w:p>
+      <w:pPr>
+        <w:pStyle w:val="Heading1"/>
+        <w:rPr>
+          <w:lang w:val="en-US"/>
+        </w:rPr>
+      </w:pPr>
+      <w:r>
+        <w:rPr>
+          <w:lang w:val="en-US"/>
+        </w:rPr>
         <w:t>Image Widget</w:t>
       </w:r>
     </w:p>
     <w:p>
       <w:pPr>
-        <w:rPr>
-          <w:lang w:val="en-US"/>
-        </w:rPr>
-      </w:pPr>
+        <w:pStyle w:val="Heading2"/>
+        <w:rPr>
+          <w:lang w:val="en-US"/>
+        </w:rPr>
+      </w:pPr>
+      <w:r>
+        <w:rPr>
+          <w:lang w:val="en-US"/>
+        </w:rPr>
+        <w:t>Image from assets</w:t>
+      </w:r>
     </w:p>
     <w:p>
       <w:pPr>
@@ -723,8 +779,8 @@
       </w:r>
       <w:proofErr w:type="spellEnd"/>
     </w:p>
-    <w:bookmarkStart w:id="3" w:name="_MON_1731481655"/>
-    <w:bookmarkEnd w:id="3"/>
+    <w:bookmarkStart w:id="4" w:name="_MON_1731481655"/>
+    <w:bookmarkEnd w:id="4"/>
     <w:p>
       <w:pPr>
         <w:rPr>
@@ -739,14 +795,14 @@
         </w:rPr>
         <w:object w:dxaOrig="9026" w:dyaOrig="570">
           <v:shape id="_x0000_i1028" type="#_x0000_t75" style="width:451.5pt;height:28.5pt" o:ole="">
-            <v:imagedata r:id="rId11" o:title=""/>
+            <v:imagedata r:id="rId13" o:title=""/>
           </v:shape>
-          <o:OLEObject Type="Embed" ProgID="Word.OpenDocumentText.12" ShapeID="_x0000_i1028" DrawAspect="Content" ObjectID="_1731742827" r:id="rId12"/>
+          <o:OLEObject Type="Embed" ProgID="Word.OpenDocumentText.12" ShapeID="_x0000_i1028" DrawAspect="Content" ObjectID="_1732280491" r:id="rId14"/>
         </w:object>
       </w:r>
     </w:p>
-    <w:bookmarkStart w:id="4" w:name="_MON_1731481613"/>
-    <w:bookmarkEnd w:id="4"/>
+    <w:bookmarkStart w:id="5" w:name="_MON_1731481613"/>
+    <w:bookmarkEnd w:id="5"/>
     <w:p>
       <w:pPr>
         <w:rPr>
@@ -761,10 +817,76 @@
         </w:rPr>
         <w:object w:dxaOrig="9026" w:dyaOrig="3705">
           <v:shape id="_x0000_i1029" type="#_x0000_t75" style="width:451.5pt;height:185.5pt" o:ole="">
-            <v:imagedata r:id="rId13" o:title=""/>
+            <v:imagedata r:id="rId15" o:title=""/>
           </v:shape>
-          <o:OLEObject Type="Embed" ProgID="Word.OpenDocumentText.12" ShapeID="_x0000_i1029" DrawAspect="Content" ObjectID="_1731742828" r:id="rId14"/>
+          <o:OLEObject Type="Embed" ProgID="Word.OpenDocumentText.12" ShapeID="_x0000_i1029" DrawAspect="Content" ObjectID="_1732280492" r:id="rId16"/>
         </w:object>
+      </w:r>
+    </w:p>
+    <w:p>
+      <w:pPr>
+        <w:rPr>
+          <w:sz w:val="24"/>
+          <w:lang w:val="en-US"/>
+        </w:rPr>
+      </w:pPr>
+    </w:p>
+    <w:p>
+      <w:pPr>
+        <w:pStyle w:val="Heading2"/>
+        <w:rPr>
+          <w:lang w:val="en-US"/>
+        </w:rPr>
+      </w:pPr>
+      <w:r>
+        <w:rPr>
+          <w:lang w:val="en-US"/>
+        </w:rPr>
+        <w:t>Image from Network</w:t>
+      </w:r>
+    </w:p>
+    <w:p>
+      <w:pPr>
+        <w:rPr>
+          <w:lang w:val="en-US"/>
+        </w:rPr>
+      </w:pPr>
+    </w:p>
+    <w:bookmarkStart w:id="6" w:name="_MON_1732273866"/>
+    <w:bookmarkEnd w:id="6"/>
+    <w:p>
+      <w:pPr>
+        <w:rPr>
+          <w:lang w:val="en-US"/>
+        </w:rPr>
+      </w:pPr>
+      <w:r>
+        <w:rPr>
+          <w:lang w:val="en-US"/>
+        </w:rPr>
+        <w:object w:dxaOrig="9026" w:dyaOrig="2565">
+          <v:shape id="_x0000_i1037" type="#_x0000_t75" style="width:451.5pt;height:128.5pt" o:ole="">
+            <v:imagedata r:id="rId17" o:title=""/>
+          </v:shape>
+          <o:OLEObject Type="Embed" ProgID="Word.OpenDocumentText.12" ShapeID="_x0000_i1037" DrawAspect="Content" ObjectID="_1732280493" r:id="rId18"/>
+        </w:object>
+      </w:r>
+    </w:p>
+    <w:p>
+      <w:pPr>
+        <w:rPr>
+          <w:rFonts w:asciiTheme="majorHAnsi" w:eastAsiaTheme="majorEastAsia" w:hAnsiTheme="majorHAnsi" w:cstheme="majorBidi"/>
+          <w:color w:val="2E74B5" w:themeColor="accent1" w:themeShade="BF"/>
+          <w:sz w:val="32"/>
+          <w:szCs w:val="32"/>
+          <w:lang w:val="en-US"/>
+        </w:rPr>
+      </w:pPr>
+      <w:r>
+        <w:rPr>
+          <w:lang w:val="en-US"/>
+        </w:rPr>
+        <w:br w:type="page"/>
       </w:r>
     </w:p>
     <w:p>
@@ -784,14 +906,13 @@
     </w:p>
     <w:p>
       <w:pPr>
-        <w:pStyle w:val="Heading1"/>
-        <w:rPr>
-          <w:lang w:val="en-US"/>
-        </w:rPr>
-      </w:pPr>
-    </w:p>
-    <w:bookmarkStart w:id="5" w:name="_MON_1731482123"/>
-    <w:bookmarkEnd w:id="5"/>
+        <w:rPr>
+          <w:lang w:val="en-US"/>
+        </w:rPr>
+      </w:pPr>
+    </w:p>
+    <w:bookmarkStart w:id="7" w:name="_MON_1731482123"/>
+    <w:bookmarkEnd w:id="7"/>
     <w:p>
       <w:pPr>
         <w:rPr>
@@ -804,9 +925,9 @@
         </w:rPr>
         <w:object w:dxaOrig="9026" w:dyaOrig="3990">
           <v:shape id="_x0000_i1030" type="#_x0000_t75" style="width:451.5pt;height:199.5pt" o:ole="">
-            <v:imagedata r:id="rId15" o:title=""/>
+            <v:imagedata r:id="rId19" o:title=""/>
           </v:shape>
-          <o:OLEObject Type="Embed" ProgID="Word.OpenDocumentText.12" ShapeID="_x0000_i1030" DrawAspect="Content" ObjectID="_1731742829" r:id="rId16"/>
+          <o:OLEObject Type="Embed" ProgID="Word.OpenDocumentText.12" ShapeID="_x0000_i1030" DrawAspect="Content" ObjectID="_1732280494" r:id="rId20"/>
         </w:object>
       </w:r>
     </w:p>
@@ -819,6 +940,23 @@
     </w:p>
     <w:p>
       <w:pPr>
+        <w:rPr>
+          <w:rFonts w:asciiTheme="majorHAnsi" w:eastAsiaTheme="majorEastAsia" w:hAnsiTheme="majorHAnsi" w:cstheme="majorBidi"/>
+          <w:color w:val="2E74B5" w:themeColor="accent1" w:themeShade="BF"/>
+          <w:sz w:val="32"/>
+          <w:szCs w:val="32"/>
+          <w:lang w:val="en-US"/>
+        </w:rPr>
+      </w:pPr>
+      <w:r>
+        <w:rPr>
+          <w:lang w:val="en-US"/>
+        </w:rPr>
+        <w:br w:type="page"/>
+      </w:r>
+    </w:p>
+    <w:p>
+      <w:pPr>
         <w:pStyle w:val="Heading1"/>
         <w:rPr>
           <w:lang w:val="en-US"/>
@@ -828,18 +966,26 @@
         <w:rPr>
           <w:lang w:val="en-US"/>
         </w:rPr>
+        <w:lastRenderedPageBreak/>
         <w:t>Buttons</w:t>
       </w:r>
     </w:p>
     <w:p>
       <w:pPr>
-        <w:rPr>
-          <w:lang w:val="en-US"/>
-        </w:rPr>
-      </w:pPr>
-    </w:p>
-    <w:bookmarkStart w:id="6" w:name="_MON_1731482699"/>
-    <w:bookmarkEnd w:id="6"/>
+        <w:pStyle w:val="Heading2"/>
+        <w:rPr>
+          <w:lang w:val="en-US"/>
+        </w:rPr>
+      </w:pPr>
+      <w:r>
+        <w:rPr>
+          <w:lang w:val="en-US"/>
+        </w:rPr>
+        <w:t>Text Button</w:t>
+      </w:r>
+    </w:p>
+    <w:bookmarkStart w:id="8" w:name="_MON_1731482699"/>
+    <w:bookmarkEnd w:id="8"/>
     <w:p>
       <w:pPr>
         <w:rPr>
@@ -853,10 +999,59 @@
           <w:lang w:val="en-US"/>
         </w:rPr>
         <w:object w:dxaOrig="9026" w:dyaOrig="3420">
-          <v:shape id="_x0000_i1031" type="#_x0000_t75" style="width:451.5pt;height:171pt" o:ole="">
-            <v:imagedata r:id="rId17" o:title=""/>
+          <v:shape id="_x0000_i1038" type="#_x0000_t75" style="width:451.5pt;height:171pt" o:ole="">
+            <v:imagedata r:id="rId21" o:title=""/>
           </v:shape>
-          <o:OLEObject Type="Embed" ProgID="Word.OpenDocumentText.12" ShapeID="_x0000_i1031" DrawAspect="Content" ObjectID="_1731742830" r:id="rId18"/>
+          <o:OLEObject Type="Embed" ProgID="Word.OpenDocumentText.12" ShapeID="_x0000_i1038" DrawAspect="Content" ObjectID="_1732280495" r:id="rId22"/>
+        </w:object>
+      </w:r>
+    </w:p>
+    <w:p>
+      <w:pPr>
+        <w:rPr>
+          <w:sz w:val="24"/>
+          <w:lang w:val="en-US"/>
+        </w:rPr>
+      </w:pPr>
+    </w:p>
+    <w:p>
+      <w:pPr>
+        <w:pStyle w:val="Heading2"/>
+        <w:rPr>
+          <w:lang w:val="en-US"/>
+        </w:rPr>
+      </w:pPr>
+      <w:r>
+        <w:rPr>
+          <w:lang w:val="en-US"/>
+        </w:rPr>
+        <w:t>Button Bar</w:t>
+      </w:r>
+    </w:p>
+    <w:p>
+      <w:pPr>
+        <w:rPr>
+          <w:lang w:val="en-US"/>
+        </w:rPr>
+      </w:pPr>
+    </w:p>
+    <w:bookmarkStart w:id="9" w:name="_MON_1732276067"/>
+    <w:bookmarkEnd w:id="9"/>
+    <w:p>
+      <w:pPr>
+        <w:rPr>
+          <w:lang w:val="en-US"/>
+        </w:rPr>
+      </w:pPr>
+      <w:r>
+        <w:rPr>
+          <w:lang w:val="en-US"/>
+        </w:rPr>
+        <w:object w:dxaOrig="9026" w:dyaOrig="6555">
+          <v:shape id="_x0000_i1039" type="#_x0000_t75" style="width:451.5pt;height:328pt" o:ole="">
+            <v:imagedata r:id="rId23" o:title=""/>
+          </v:shape>
+          <o:OLEObject Type="Embed" ProgID="Word.OpenDocumentText.12" ShapeID="_x0000_i1039" DrawAspect="Content" ObjectID="_1732280496" r:id="rId24"/>
         </w:object>
       </w:r>
     </w:p>
@@ -957,8 +1152,8 @@
         <w:t>Center</w:t>
       </w:r>
     </w:p>
-    <w:bookmarkStart w:id="7" w:name="_MON_1731739544"/>
-    <w:bookmarkEnd w:id="7"/>
+    <w:bookmarkStart w:id="10" w:name="_MON_1731739544"/>
+    <w:bookmarkEnd w:id="10"/>
     <w:p>
       <w:pPr>
         <w:rPr>
@@ -970,10 +1165,10 @@
           <w:lang w:val="en-US"/>
         </w:rPr>
         <w:object w:dxaOrig="9026" w:dyaOrig="5865">
-          <v:shape id="_x0000_i1032" type="#_x0000_t75" style="width:5in;height:234pt" o:ole="">
-            <v:imagedata r:id="rId19" o:title=""/>
+          <v:shape id="_x0000_i1031" type="#_x0000_t75" style="width:5in;height:234pt" o:ole="">
+            <v:imagedata r:id="rId25" o:title=""/>
           </v:shape>
-          <o:OLEObject Type="Embed" ProgID="Word.OpenDocumentText.12" ShapeID="_x0000_i1032" DrawAspect="Content" ObjectID="_1731742831" r:id="rId20"/>
+          <o:OLEObject Type="Embed" ProgID="Word.OpenDocumentText.12" ShapeID="_x0000_i1031" DrawAspect="Content" ObjectID="_1732280497" r:id="rId26"/>
         </w:object>
       </w:r>
     </w:p>
@@ -1018,8 +1213,8 @@
         <w:t>Row</w:t>
       </w:r>
     </w:p>
-    <w:bookmarkStart w:id="8" w:name="_MON_1731739801"/>
-    <w:bookmarkEnd w:id="8"/>
+    <w:bookmarkStart w:id="11" w:name="_MON_1731739801"/>
+    <w:bookmarkEnd w:id="11"/>
     <w:p>
       <w:pPr>
         <w:rPr>
@@ -1031,10 +1226,10 @@
           <w:lang w:val="en-US"/>
         </w:rPr>
         <w:object w:dxaOrig="9026" w:dyaOrig="6555">
-          <v:shape id="_x0000_i1033" type="#_x0000_t75" style="width:358pt;height:260pt" o:ole="">
-            <v:imagedata r:id="rId21" o:title=""/>
+          <v:shape id="_x0000_i1032" type="#_x0000_t75" style="width:358pt;height:260pt" o:ole="">
+            <v:imagedata r:id="rId27" o:title=""/>
           </v:shape>
-          <o:OLEObject Type="Embed" ProgID="Word.OpenDocumentText.12" ShapeID="_x0000_i1033" DrawAspect="Content" ObjectID="_1731742832" r:id="rId22"/>
+          <o:OLEObject Type="Embed" ProgID="Word.OpenDocumentText.12" ShapeID="_x0000_i1032" DrawAspect="Content" ObjectID="_1732280498" r:id="rId28"/>
         </w:object>
       </w:r>
     </w:p>
@@ -1053,8 +1248,8 @@
         <w:t>Column</w:t>
       </w:r>
     </w:p>
-    <w:bookmarkStart w:id="9" w:name="_MON_1731739898"/>
-    <w:bookmarkEnd w:id="9"/>
+    <w:bookmarkStart w:id="12" w:name="_MON_1731739898"/>
+    <w:bookmarkEnd w:id="12"/>
     <w:p>
       <w:pPr>
         <w:rPr>
@@ -1066,10 +1261,10 @@
           <w:lang w:val="en-US"/>
         </w:rPr>
         <w:object w:dxaOrig="9026" w:dyaOrig="6555">
-          <v:shape id="_x0000_i1034" type="#_x0000_t75" style="width:359pt;height:261pt" o:ole="">
-            <v:imagedata r:id="rId23" o:title=""/>
+          <v:shape id="_x0000_i1033" type="#_x0000_t75" style="width:359pt;height:261pt" o:ole="">
+            <v:imagedata r:id="rId29" o:title=""/>
           </v:shape>
-          <o:OLEObject Type="Embed" ProgID="Word.OpenDocumentText.12" ShapeID="_x0000_i1034" DrawAspect="Content" ObjectID="_1731742833" r:id="rId24"/>
+          <o:OLEObject Type="Embed" ProgID="Word.OpenDocumentText.12" ShapeID="_x0000_i1033" DrawAspect="Content" ObjectID="_1732280499" r:id="rId30"/>
         </w:object>
       </w:r>
     </w:p>
@@ -1111,19 +1306,11 @@
         <w:rPr>
           <w:lang w:val="en-US"/>
         </w:rPr>
-        <w:t xml:space="preserve"> </w:t>
-      </w:r>
-      <w:bookmarkStart w:id="10" w:name="_GoBack"/>
-      <w:bookmarkEnd w:id="10"/>
-      <w:r>
-        <w:rPr>
-          <w:lang w:val="en-US"/>
-        </w:rPr>
-        <w:t>Layouts</w:t>
-      </w:r>
-    </w:p>
-    <w:bookmarkStart w:id="11" w:name="_MON_1731741805"/>
-    <w:bookmarkEnd w:id="11"/>
+        <w:t xml:space="preserve"> Layouts</w:t>
+      </w:r>
+    </w:p>
+    <w:bookmarkStart w:id="13" w:name="_MON_1731741805"/>
+    <w:bookmarkEnd w:id="13"/>
     <w:p>
       <w:pPr>
         <w:rPr>
@@ -1135,15 +1322,43 @@
           <w:lang w:val="en-US"/>
         </w:rPr>
         <w:object w:dxaOrig="9026" w:dyaOrig="11400">
-          <v:shape id="_x0000_i1035" type="#_x0000_t75" style="width:395.5pt;height:499pt" o:ole="">
-            <v:imagedata r:id="rId25" o:title=""/>
+          <v:shape id="_x0000_i1034" type="#_x0000_t75" style="width:395.5pt;height:499pt" o:ole="">
+            <v:imagedata r:id="rId31" o:title=""/>
           </v:shape>
-          <o:OLEObject Type="Embed" ProgID="Word.OpenDocumentText.12" ShapeID="_x0000_i1035" DrawAspect="Content" ObjectID="_1731742834" r:id="rId26"/>
+          <o:OLEObject Type="Embed" ProgID="Word.OpenDocumentText.12" ShapeID="_x0000_i1034" DrawAspect="Content" ObjectID="_1732280500" r:id="rId32"/>
         </w:object>
       </w:r>
     </w:p>
-    <w:bookmarkStart w:id="12" w:name="_MON_1731742142"/>
-    <w:bookmarkEnd w:id="12"/>
+    <w:p>
+      <w:pPr>
+        <w:rPr>
+          <w:lang w:val="en-US"/>
+        </w:rPr>
+      </w:pPr>
+    </w:p>
+    <w:p>
+      <w:pPr>
+        <w:rPr>
+          <w:lang w:val="en-US"/>
+        </w:rPr>
+      </w:pPr>
+    </w:p>
+    <w:p>
+      <w:pPr>
+        <w:rPr>
+          <w:lang w:val="en-US"/>
+        </w:rPr>
+      </w:pPr>
+    </w:p>
+    <w:p>
+      <w:pPr>
+        <w:rPr>
+          <w:lang w:val="en-US"/>
+        </w:rPr>
+      </w:pPr>
+    </w:p>
+    <w:bookmarkStart w:id="14" w:name="_MON_1731742142"/>
+    <w:bookmarkEnd w:id="14"/>
     <w:p>
       <w:pPr>
         <w:rPr>
@@ -1155,10 +1370,10 @@
           <w:lang w:val="en-US"/>
         </w:rPr>
         <w:object w:dxaOrig="9026" w:dyaOrig="8835">
-          <v:shape id="_x0000_i1036" type="#_x0000_t75" style="width:309pt;height:302.5pt" o:ole="">
-            <v:imagedata r:id="rId27" o:title=""/>
+          <v:shape id="_x0000_i1035" type="#_x0000_t75" style="width:309pt;height:302.5pt" o:ole="">
+            <v:imagedata r:id="rId33" o:title=""/>
           </v:shape>
-          <o:OLEObject Type="Embed" ProgID="Word.OpenDocumentText.12" ShapeID="_x0000_i1036" DrawAspect="Content" ObjectID="_1731742835" r:id="rId28"/>
+          <o:OLEObject Type="Embed" ProgID="Word.OpenDocumentText.12" ShapeID="_x0000_i1035" DrawAspect="Content" ObjectID="_1732280501" r:id="rId34"/>
         </w:object>
       </w:r>
     </w:p>
@@ -1172,6 +1387,10 @@
     <w:p>
       <w:pPr>
         <w:rPr>
+          <w:rFonts w:asciiTheme="majorHAnsi" w:eastAsiaTheme="majorEastAsia" w:hAnsiTheme="majorHAnsi" w:cstheme="majorBidi"/>
+          <w:color w:val="2E74B5" w:themeColor="accent1" w:themeShade="BF"/>
+          <w:sz w:val="32"/>
+          <w:szCs w:val="32"/>
           <w:lang w:val="en-US"/>
         </w:rPr>
       </w:pPr>
@@ -1181,6 +1400,50 @@
         </w:rPr>
         <w:br w:type="page"/>
       </w:r>
+    </w:p>
+    <w:p>
+      <w:pPr>
+        <w:pStyle w:val="Heading1"/>
+        <w:rPr>
+          <w:lang w:val="en-US"/>
+        </w:rPr>
+      </w:pPr>
+      <w:r>
+        <w:rPr>
+          <w:lang w:val="en-US"/>
+        </w:rPr>
+        <w:lastRenderedPageBreak/>
+        <w:t>Login Form</w:t>
+      </w:r>
+    </w:p>
+    <w:p>
+      <w:pPr>
+        <w:rPr>
+          <w:lang w:val="en-US"/>
+        </w:rPr>
+      </w:pPr>
+    </w:p>
+    <w:bookmarkStart w:id="15" w:name="_GoBack"/>
+    <w:bookmarkStart w:id="16" w:name="_MON_1732279371"/>
+    <w:bookmarkEnd w:id="16"/>
+    <w:p>
+      <w:pPr>
+        <w:rPr>
+          <w:lang w:val="en-US"/>
+        </w:rPr>
+      </w:pPr>
+      <w:r>
+        <w:rPr>
+          <w:lang w:val="en-US"/>
+        </w:rPr>
+        <w:object w:dxaOrig="9026" w:dyaOrig="13839">
+          <v:shape id="_x0000_i1040" type="#_x0000_t75" style="width:402pt;height:616pt" o:ole="">
+            <v:imagedata r:id="rId35" o:title=""/>
+          </v:shape>
+          <o:OLEObject Type="Embed" ProgID="Word.OpenDocumentText.12" ShapeID="_x0000_i1040" DrawAspect="Content" ObjectID="_1732280502" r:id="rId36"/>
+        </w:object>
+      </w:r>
+      <w:bookmarkEnd w:id="15"/>
     </w:p>
     <w:sectPr>
       <w:pgSz w:w="11906" w:h="16838"/>

</xml_diff>